<commit_message>
Update Κατασκευή real dataset.docx
</commit_message>
<xml_diff>
--- a/Multi-Dimensional_Data_Structures_PROJECT/report/Κατασκευή real dataset.docx
+++ b/Multi-Dimensional_Data_Structures_PROJECT/report/Κατασκευή real dataset.docx
@@ -672,6 +672,7 @@
           <w:rFonts w:ascii="Times New Roman" w:hAnsi="Times New Roman" w:cs="Times New Roman"/>
           <w:sz w:val="24"/>
           <w:szCs w:val="24"/>
+          <w:lang w:val="en-US"/>
         </w:rPr>
       </w:pPr>
       <w:r>
@@ -847,6 +848,72 @@
           <w:szCs w:val="24"/>
         </w:rPr>
         <w:t>Σκοπός αυτής της διαδικασίας είναι να διορθώσουμε ορισμένες λανθασμένες καταχωρήσεις βραβείων που έγιναν κατά την εξαγωγή των δεδομένων, έτσι ώστε να ανταποκρίνονται στην πραγματικότητα.</w:t>
+      </w:r>
+      <w:r>
+        <w:rPr>
+          <w:rFonts w:ascii="Times New Roman" w:hAnsi="Times New Roman" w:cs="Times New Roman"/>
+          <w:sz w:val="24"/>
+          <w:szCs w:val="24"/>
+        </w:rPr>
+        <w:t xml:space="preserve"> </w:t>
+      </w:r>
+      <w:r>
+        <w:rPr>
+          <w:rFonts w:ascii="Times New Roman" w:hAnsi="Times New Roman" w:cs="Times New Roman"/>
+          <w:sz w:val="24"/>
+          <w:szCs w:val="24"/>
+        </w:rPr>
+        <w:t xml:space="preserve">Οι λανθασμένες καταχωρήσεις οφείλονται στο γεγονός ότι δεν είναι όλες οι σελίδες της </w:t>
+      </w:r>
+      <w:r>
+        <w:rPr>
+          <w:rFonts w:ascii="Times New Roman" w:hAnsi="Times New Roman" w:cs="Times New Roman"/>
+          <w:sz w:val="24"/>
+          <w:szCs w:val="24"/>
+          <w:lang w:val="en-US"/>
+        </w:rPr>
+        <w:t>Wikipedia</w:t>
+      </w:r>
+      <w:r>
+        <w:rPr>
+          <w:rFonts w:ascii="Times New Roman" w:hAnsi="Times New Roman" w:cs="Times New Roman"/>
+          <w:sz w:val="24"/>
+          <w:szCs w:val="24"/>
+        </w:rPr>
+        <w:t xml:space="preserve"> </w:t>
+      </w:r>
+      <w:r>
+        <w:rPr>
+          <w:rFonts w:ascii="Times New Roman" w:hAnsi="Times New Roman" w:cs="Times New Roman"/>
+          <w:sz w:val="24"/>
+          <w:szCs w:val="24"/>
+        </w:rPr>
+        <w:t xml:space="preserve">δομημένες κατά τον ίδιο τρόπο όσον αφορά το </w:t>
+      </w:r>
+      <w:r>
+        <w:rPr>
+          <w:rFonts w:ascii="Times New Roman" w:hAnsi="Times New Roman" w:cs="Times New Roman"/>
+          <w:sz w:val="24"/>
+          <w:szCs w:val="24"/>
+          <w:lang w:val="en-US"/>
+        </w:rPr>
+        <w:t>HTML</w:t>
+      </w:r>
+      <w:r>
+        <w:rPr>
+          <w:rFonts w:ascii="Times New Roman" w:hAnsi="Times New Roman" w:cs="Times New Roman"/>
+          <w:sz w:val="24"/>
+          <w:szCs w:val="24"/>
+        </w:rPr>
+        <w:t xml:space="preserve"> </w:t>
+      </w:r>
+      <w:r>
+        <w:rPr>
+          <w:rFonts w:ascii="Times New Roman" w:hAnsi="Times New Roman" w:cs="Times New Roman"/>
+          <w:sz w:val="24"/>
+          <w:szCs w:val="24"/>
+        </w:rPr>
+        <w:t>περιεχόμενό τους.</w:t>
       </w:r>
     </w:p>
     <w:p>
@@ -1097,6 +1164,85 @@
           <w:szCs w:val="24"/>
         </w:rPr>
         <w:t>επιστημόνων, που είναι αυτοί για τους οποίους υπήρχε κείμενο σχετικά με την εκπαίδευσή τους στην αντίστοιχη σελίδα τους.</w:t>
+      </w:r>
+    </w:p>
+    <w:p>
+      <w:pPr>
+        <w:ind w:firstLine="720"/>
+        <w:jc w:val="both"/>
+        <w:rPr>
+          <w:rFonts w:ascii="Times New Roman" w:hAnsi="Times New Roman" w:cs="Times New Roman"/>
+          <w:sz w:val="24"/>
+          <w:szCs w:val="24"/>
+        </w:rPr>
+      </w:pPr>
+      <w:r>
+        <w:rPr>
+          <w:noProof/>
+        </w:rPr>
+        <w:drawing>
+          <wp:anchor distT="0" distB="0" distL="114300" distR="114300" simplePos="0" relativeHeight="251658240" behindDoc="1" locked="0" layoutInCell="1" allowOverlap="1" wp14:anchorId="0B89734B" wp14:editId="464B2677">
+            <wp:simplePos x="0" y="0"/>
+            <wp:positionH relativeFrom="margin">
+              <wp:align>center</wp:align>
+            </wp:positionH>
+            <wp:positionV relativeFrom="paragraph">
+              <wp:posOffset>215900</wp:posOffset>
+            </wp:positionV>
+            <wp:extent cx="3634740" cy="1455420"/>
+            <wp:effectExtent l="0" t="0" r="3810" b="0"/>
+            <wp:wrapTight wrapText="bothSides">
+              <wp:wrapPolygon edited="0">
+                <wp:start x="0" y="0"/>
+                <wp:lineTo x="0" y="21204"/>
+                <wp:lineTo x="21509" y="21204"/>
+                <wp:lineTo x="21509" y="0"/>
+                <wp:lineTo x="0" y="0"/>
+              </wp:wrapPolygon>
+            </wp:wrapTight>
+            <wp:docPr id="1848224908" name="Εικόνα 1" descr="Εικόνα που περιέχει κείμενο, στιγμιότυπο οθόνης, γραμματοσειρά, αριθμός&#10;&#10;Περιγραφή που δημιουργήθηκε αυτόματα"/>
+            <wp:cNvGraphicFramePr>
+              <a:graphicFrameLocks xmlns:a="http://schemas.openxmlformats.org/drawingml/2006/main" noChangeAspect="1"/>
+            </wp:cNvGraphicFramePr>
+            <a:graphic xmlns:a="http://schemas.openxmlformats.org/drawingml/2006/main">
+              <a:graphicData uri="http://schemas.openxmlformats.org/drawingml/2006/picture">
+                <pic:pic xmlns:pic="http://schemas.openxmlformats.org/drawingml/2006/picture">
+                  <pic:nvPicPr>
+                    <pic:cNvPr id="1848224908" name="Εικόνα 1" descr="Εικόνα που περιέχει κείμενο, στιγμιότυπο οθόνης, γραμματοσειρά, αριθμός&#10;&#10;Περιγραφή που δημιουργήθηκε αυτόματα"/>
+                    <pic:cNvPicPr/>
+                  </pic:nvPicPr>
+                  <pic:blipFill>
+                    <a:blip r:embed="rId5">
+                      <a:extLst>
+                        <a:ext uri="{28A0092B-C50C-407E-A947-70E740481C1C}">
+                          <a14:useLocalDpi xmlns:a14="http://schemas.microsoft.com/office/drawing/2010/main" val="0"/>
+                        </a:ext>
+                      </a:extLst>
+                    </a:blip>
+                    <a:stretch>
+                      <a:fillRect/>
+                    </a:stretch>
+                  </pic:blipFill>
+                  <pic:spPr>
+                    <a:xfrm>
+                      <a:off x="0" y="0"/>
+                      <a:ext cx="3634740" cy="1455420"/>
+                    </a:xfrm>
+                    <a:prstGeom prst="rect">
+                      <a:avLst/>
+                    </a:prstGeom>
+                  </pic:spPr>
+                </pic:pic>
+              </a:graphicData>
+            </a:graphic>
+            <wp14:sizeRelH relativeFrom="margin">
+              <wp14:pctWidth>0</wp14:pctWidth>
+            </wp14:sizeRelH>
+            <wp14:sizeRelV relativeFrom="margin">
+              <wp14:pctHeight>0</wp14:pctHeight>
+            </wp14:sizeRelV>
+          </wp:anchor>
+        </w:drawing>
       </w:r>
     </w:p>
     <w:sectPr>

</xml_diff>